<commit_message>
write a use case
</commit_message>
<xml_diff>
--- a/docs/design/design.docx
+++ b/docs/design/design.docx
@@ -7,8 +7,13 @@
         <w:pStyle w:val="Heading1"/>
         <w:jc w:val="center"/>
       </w:pPr>
-      <w:r>
-        <w:t>InvoiceGen – Requirements and design specifications</w:t>
+      <w:proofErr w:type="spellStart"/>
+      <w:r>
+        <w:t>InvoiceGen</w:t>
+      </w:r>
+      <w:proofErr w:type="spellEnd"/>
+      <w:r>
+        <w:t xml:space="preserve"> – Requirements and design specifications</w:t>
       </w:r>
     </w:p>
     <w:p/>
@@ -130,14 +135,27 @@
       <w:r>
         <w:t xml:space="preserve">Figure </w:t>
       </w:r>
-      <w:fldSimple w:instr=" SEQ Figure \* ARABIC ">
-        <w:r>
-          <w:rPr>
-            <w:noProof/>
-          </w:rPr>
-          <w:t>1</w:t>
-        </w:r>
-      </w:fldSimple>
+      <w:r>
+        <w:fldChar w:fldCharType="begin"/>
+      </w:r>
+      <w:r>
+        <w:instrText xml:space="preserve"> SEQ Figure \* ARABIC </w:instrText>
+      </w:r>
+      <w:r>
+        <w:fldChar w:fldCharType="separate"/>
+      </w:r>
+      <w:r>
+        <w:rPr>
+          <w:noProof/>
+        </w:rPr>
+        <w:t>1</w:t>
+      </w:r>
+      <w:r>
+        <w:rPr>
+          <w:noProof/>
+        </w:rPr>
+        <w:fldChar w:fldCharType="end"/>
+      </w:r>
       <w:r>
         <w:t>: Level-0 Data Flow Diagram</w:t>
       </w:r>
@@ -201,14 +219,27 @@
       <w:r>
         <w:t xml:space="preserve">Figure </w:t>
       </w:r>
-      <w:fldSimple w:instr=" SEQ Figure \* ARABIC ">
-        <w:r>
-          <w:rPr>
-            <w:noProof/>
-          </w:rPr>
-          <w:t>2</w:t>
-        </w:r>
-      </w:fldSimple>
+      <w:r>
+        <w:fldChar w:fldCharType="begin"/>
+      </w:r>
+      <w:r>
+        <w:instrText xml:space="preserve"> SEQ Figure \* ARABIC </w:instrText>
+      </w:r>
+      <w:r>
+        <w:fldChar w:fldCharType="separate"/>
+      </w:r>
+      <w:r>
+        <w:rPr>
+          <w:noProof/>
+        </w:rPr>
+        <w:t>2</w:t>
+      </w:r>
+      <w:r>
+        <w:rPr>
+          <w:noProof/>
+        </w:rPr>
+        <w:fldChar w:fldCharType="end"/>
+      </w:r>
       <w:r>
         <w:t>: Level-1 Data Flow Diagram</w:t>
       </w:r>
@@ -331,14 +362,27 @@
       <w:r>
         <w:t xml:space="preserve">Figure </w:t>
       </w:r>
-      <w:fldSimple w:instr=" SEQ Figure \* ARABIC ">
-        <w:r>
-          <w:rPr>
-            <w:noProof/>
-          </w:rPr>
-          <w:t>3</w:t>
-        </w:r>
-      </w:fldSimple>
+      <w:r>
+        <w:fldChar w:fldCharType="begin"/>
+      </w:r>
+      <w:r>
+        <w:instrText xml:space="preserve"> SEQ Figure \* ARABIC </w:instrText>
+      </w:r>
+      <w:r>
+        <w:fldChar w:fldCharType="separate"/>
+      </w:r>
+      <w:r>
+        <w:rPr>
+          <w:noProof/>
+        </w:rPr>
+        <w:t>3</w:t>
+      </w:r>
+      <w:r>
+        <w:rPr>
+          <w:noProof/>
+        </w:rPr>
+        <w:fldChar w:fldCharType="end"/>
+      </w:r>
       <w:r>
         <w:t>: Screenshots</w:t>
       </w:r>
@@ -352,6 +396,7 @@
         </w:numPr>
       </w:pPr>
       <w:r>
+        <w:lastRenderedPageBreak/>
         <w:t>Use cases</w:t>
       </w:r>
     </w:p>
@@ -363,6 +408,515 @@
         <w:t>6.1 New Invoice</w:t>
       </w:r>
     </w:p>
+    <w:p>
+      <w:pPr>
+        <w:pStyle w:val="Caption"/>
+        <w:keepNext/>
+      </w:pPr>
+      <w:r>
+        <w:t xml:space="preserve">Table </w:t>
+      </w:r>
+      <w:fldSimple w:instr=" SEQ Table \* ARABIC ">
+        <w:r>
+          <w:rPr>
+            <w:noProof/>
+          </w:rPr>
+          <w:t>1</w:t>
+        </w:r>
+      </w:fldSimple>
+      <w:r>
+        <w:t xml:space="preserve"> New Invoice Use Case</w:t>
+      </w:r>
+    </w:p>
+    <w:tbl>
+      <w:tblPr>
+        <w:tblStyle w:val="TableGrid"/>
+        <w:tblW w:w="0" w:type="auto"/>
+        <w:tblLook w:val="04A0" w:firstRow="1" w:lastRow="0" w:firstColumn="1" w:lastColumn="0" w:noHBand="0" w:noVBand="1"/>
+      </w:tblPr>
+      <w:tblGrid>
+        <w:gridCol w:w="4508"/>
+        <w:gridCol w:w="4508"/>
+      </w:tblGrid>
+      <w:tr>
+        <w:tc>
+          <w:tcPr>
+            <w:tcW w:w="4508" w:type="dxa"/>
+          </w:tcPr>
+          <w:p>
+            <w:r>
+              <w:t>Main success scenario</w:t>
+            </w:r>
+          </w:p>
+        </w:tc>
+        <w:tc>
+          <w:tcPr>
+            <w:tcW w:w="4508" w:type="dxa"/>
+          </w:tcPr>
+          <w:p>
+            <w:pPr>
+              <w:pStyle w:val="ListParagraph"/>
+              <w:numPr>
+                <w:ilvl w:val="0"/>
+                <w:numId w:val="2"/>
+              </w:numPr>
+            </w:pPr>
+            <w:r>
+              <w:t xml:space="preserve">“New” invoice button clicked. </w:t>
+            </w:r>
+            <w:r>
+              <w:t xml:space="preserve">Monthly controls in </w:t>
+            </w:r>
+            <w:r>
+              <w:t xml:space="preserve">“Title” group </w:t>
+            </w:r>
+            <w:r>
+              <w:t>are</w:t>
+            </w:r>
+            <w:r>
+              <w:t xml:space="preserve"> enabled.</w:t>
+            </w:r>
+          </w:p>
+          <w:p>
+            <w:pPr>
+              <w:pStyle w:val="ListParagraph"/>
+              <w:numPr>
+                <w:ilvl w:val="0"/>
+                <w:numId w:val="2"/>
+              </w:numPr>
+            </w:pPr>
+            <w:r>
+              <w:t>If a valid title is entered, all controls except the “Add” button in the “New Item” group are enabled.</w:t>
+            </w:r>
+          </w:p>
+          <w:p>
+            <w:pPr>
+              <w:pStyle w:val="ListParagraph"/>
+              <w:numPr>
+                <w:ilvl w:val="0"/>
+                <w:numId w:val="2"/>
+              </w:numPr>
+            </w:pPr>
+            <w:r>
+              <w:t>When the “Description” and “Amount” and “Quantity” entries have valid values, the “Add” item button is enabled.</w:t>
+            </w:r>
+          </w:p>
+          <w:p>
+            <w:pPr>
+              <w:pStyle w:val="ListParagraph"/>
+              <w:numPr>
+                <w:ilvl w:val="0"/>
+                <w:numId w:val="2"/>
+              </w:numPr>
+            </w:pPr>
+            <w:r>
+              <w:t xml:space="preserve">When the “Add” button is clicked, the item is added to the item </w:t>
+            </w:r>
+            <w:proofErr w:type="spellStart"/>
+            <w:r>
+              <w:t>ListView</w:t>
+            </w:r>
+            <w:proofErr w:type="spellEnd"/>
+            <w:r>
+              <w:t>. If the item already exists, the quantity is updated. Otherwise, a new entry is added for the item. Repeat as many times as required.</w:t>
+            </w:r>
+          </w:p>
+          <w:p>
+            <w:pPr>
+              <w:pStyle w:val="ListParagraph"/>
+            </w:pPr>
+          </w:p>
+        </w:tc>
+      </w:tr>
+      <w:tr>
+        <w:tc>
+          <w:tcPr>
+            <w:tcW w:w="4508" w:type="dxa"/>
+          </w:tcPr>
+          <w:p>
+            <w:r>
+              <w:t>Variation (alternative scenario)</w:t>
+            </w:r>
+            <w:r>
+              <w:t xml:space="preserve"> #1 – </w:t>
+            </w:r>
+            <w:r>
+              <w:t>“</w:t>
+            </w:r>
+            <w:r>
+              <w:t xml:space="preserve">Cancel </w:t>
+            </w:r>
+            <w:r>
+              <w:t>“</w:t>
+            </w:r>
+            <w:r>
+              <w:t>button clicked.</w:t>
+            </w:r>
+          </w:p>
+        </w:tc>
+        <w:tc>
+          <w:tcPr>
+            <w:tcW w:w="4508" w:type="dxa"/>
+          </w:tcPr>
+          <w:p>
+            <w:pPr>
+              <w:pStyle w:val="ListParagraph"/>
+              <w:numPr>
+                <w:ilvl w:val="0"/>
+                <w:numId w:val="2"/>
+              </w:numPr>
+            </w:pPr>
+            <w:r>
+              <w:t>In steps 2-4, the “Cancel” button is clicked. The “View or Generate” tab of the main window is returned to the “ready” state. The status bar colour is set to grey, and the status bar text is set to “Ready”.</w:t>
+            </w:r>
+          </w:p>
+        </w:tc>
+      </w:tr>
+      <w:tr>
+        <w:tc>
+          <w:tcPr>
+            <w:tcW w:w="4508" w:type="dxa"/>
+          </w:tcPr>
+          <w:p>
+            <w:r>
+              <w:t>Variation (alternative scenario) #2 – “Save and Email” button clicked.</w:t>
+            </w:r>
+          </w:p>
+        </w:tc>
+        <w:tc>
+          <w:tcPr>
+            <w:tcW w:w="4508" w:type="dxa"/>
+          </w:tcPr>
+          <w:p>
+            <w:pPr>
+              <w:pStyle w:val="ListParagraph"/>
+              <w:numPr>
+                <w:ilvl w:val="0"/>
+                <w:numId w:val="4"/>
+              </w:numPr>
+            </w:pPr>
+            <w:r>
+              <w:t>“Save and Email” button clicked.</w:t>
+            </w:r>
+          </w:p>
+          <w:p>
+            <w:pPr>
+              <w:pStyle w:val="ListParagraph"/>
+              <w:numPr>
+                <w:ilvl w:val="0"/>
+                <w:numId w:val="4"/>
+              </w:numPr>
+            </w:pPr>
+            <w:r>
+              <w:t>New invoice saved to records. Status bar colour set to “in progress” colour, status bar text set to “Saving to Records In Progress”.</w:t>
+            </w:r>
+          </w:p>
+          <w:p>
+            <w:pPr>
+              <w:pStyle w:val="ListParagraph"/>
+              <w:numPr>
+                <w:ilvl w:val="0"/>
+                <w:numId w:val="4"/>
+              </w:numPr>
+            </w:pPr>
+            <w:r>
+              <w:t xml:space="preserve">Spreadsheet is generated. Status bar text set to “Creating Spreadsheet In Progress”. </w:t>
+            </w:r>
+          </w:p>
+          <w:p>
+            <w:pPr>
+              <w:pStyle w:val="ListParagraph"/>
+              <w:numPr>
+                <w:ilvl w:val="0"/>
+                <w:numId w:val="4"/>
+              </w:numPr>
+            </w:pPr>
+            <w:r>
+              <w:t>Spreadsheet is sent as an email attachment to the recipient.</w:t>
+            </w:r>
+            <w:r>
+              <w:t xml:space="preserve"> Status bar text set to “Sending Email In Progress”.</w:t>
+            </w:r>
+          </w:p>
+          <w:p>
+            <w:pPr>
+              <w:pStyle w:val="ListParagraph"/>
+              <w:numPr>
+                <w:ilvl w:val="0"/>
+                <w:numId w:val="4"/>
+              </w:numPr>
+            </w:pPr>
+            <w:r>
+              <w:t xml:space="preserve">Status bar colour set to “successful” colour. Status bar text set to “Sending Email Completed Successfully”. </w:t>
+            </w:r>
+          </w:p>
+        </w:tc>
+      </w:tr>
+      <w:tr>
+        <w:tc>
+          <w:tcPr>
+            <w:tcW w:w="4508" w:type="dxa"/>
+          </w:tcPr>
+          <w:p>
+            <w:r>
+              <w:t>Variation (alternative scenario) #3 – “Save and Export XLSX” button clicked.</w:t>
+            </w:r>
+          </w:p>
+        </w:tc>
+        <w:tc>
+          <w:tcPr>
+            <w:tcW w:w="4508" w:type="dxa"/>
+          </w:tcPr>
+          <w:p>
+            <w:pPr>
+              <w:pStyle w:val="ListParagraph"/>
+              <w:numPr>
+                <w:ilvl w:val="0"/>
+                <w:numId w:val="5"/>
+              </w:numPr>
+            </w:pPr>
+            <w:r>
+              <w:t>“Save and Export XLSX” button clicked.</w:t>
+            </w:r>
+          </w:p>
+          <w:p>
+            <w:pPr>
+              <w:pStyle w:val="ListParagraph"/>
+              <w:numPr>
+                <w:ilvl w:val="0"/>
+                <w:numId w:val="5"/>
+              </w:numPr>
+            </w:pPr>
+            <w:r>
+              <w:t xml:space="preserve">A </w:t>
+            </w:r>
+            <w:proofErr w:type="spellStart"/>
+            <w:r>
+              <w:t>FolderBrowserDialog</w:t>
+            </w:r>
+            <w:proofErr w:type="spellEnd"/>
+            <w:r>
+              <w:t xml:space="preserve"> is shown.</w:t>
+            </w:r>
+            <w:r>
+              <w:t xml:space="preserve"> If this operation is cancelled, return the window to the same state as in step 4.</w:t>
+            </w:r>
+            <w:r>
+              <w:t xml:space="preserve"> If a folder is selected, note that directory.</w:t>
+            </w:r>
+          </w:p>
+          <w:p>
+            <w:pPr>
+              <w:pStyle w:val="ListParagraph"/>
+              <w:numPr>
+                <w:ilvl w:val="0"/>
+                <w:numId w:val="5"/>
+              </w:numPr>
+            </w:pPr>
+            <w:r>
+              <w:t>New invoice saved to records. Status bar colour set to “in progress” colour, status bar text set to “Saving to Records In Progress”.</w:t>
+            </w:r>
+          </w:p>
+          <w:p>
+            <w:pPr>
+              <w:pStyle w:val="ListParagraph"/>
+              <w:numPr>
+                <w:ilvl w:val="0"/>
+                <w:numId w:val="5"/>
+              </w:numPr>
+            </w:pPr>
+            <w:r>
+              <w:lastRenderedPageBreak/>
+              <w:t>Spreadsheet is created and saved to the selected directory.</w:t>
+            </w:r>
+            <w:r>
+              <w:t xml:space="preserve"> Status bar text set to “Exporting Spreadsheet In Progress”.</w:t>
+            </w:r>
+          </w:p>
+          <w:p>
+            <w:pPr>
+              <w:pStyle w:val="ListParagraph"/>
+              <w:numPr>
+                <w:ilvl w:val="0"/>
+                <w:numId w:val="5"/>
+              </w:numPr>
+            </w:pPr>
+            <w:r>
+              <w:t>Status bar colour set to “successful” colour. Status bar text set to “</w:t>
+            </w:r>
+            <w:r>
+              <w:t>Exporting Spreadsheet</w:t>
+            </w:r>
+            <w:r>
+              <w:t xml:space="preserve"> Completed Successfully”.</w:t>
+            </w:r>
+          </w:p>
+        </w:tc>
+      </w:tr>
+      <w:tr>
+        <w:tc>
+          <w:tcPr>
+            <w:tcW w:w="4508" w:type="dxa"/>
+          </w:tcPr>
+          <w:p>
+            <w:r>
+              <w:lastRenderedPageBreak/>
+              <w:t xml:space="preserve">Extension (error scenario) #1 </w:t>
+            </w:r>
+            <w:r>
+              <w:t>–</w:t>
+            </w:r>
+            <w:r>
+              <w:t xml:space="preserve"> </w:t>
+            </w:r>
+            <w:r>
+              <w:t>error saving to records</w:t>
+            </w:r>
+          </w:p>
+        </w:tc>
+        <w:tc>
+          <w:tcPr>
+            <w:tcW w:w="4508" w:type="dxa"/>
+          </w:tcPr>
+          <w:p>
+            <w:pPr>
+              <w:pStyle w:val="ListParagraph"/>
+              <w:numPr>
+                <w:ilvl w:val="0"/>
+                <w:numId w:val="2"/>
+              </w:numPr>
+            </w:pPr>
+            <w:r>
+              <w:t xml:space="preserve">Status bar colour set to “error”. Status bar text set to “Error Saving to Records”. An error dialog box is shown with a short message, </w:t>
+            </w:r>
+            <w:r>
+              <w:t>and “Retry” and “Cancel” buttons.</w:t>
+            </w:r>
+          </w:p>
+          <w:p>
+            <w:pPr>
+              <w:pStyle w:val="ListParagraph"/>
+              <w:numPr>
+                <w:ilvl w:val="0"/>
+                <w:numId w:val="2"/>
+              </w:numPr>
+            </w:pPr>
+            <w:r>
+              <w:t>If the “Retry” button is clicked, the operation to attempt to save to records is carried out again. If the “Cancel” button is clicked, clear the window and reset it, set the status bar colour to default and the status bar text to “Ready”.</w:t>
+            </w:r>
+          </w:p>
+        </w:tc>
+      </w:tr>
+      <w:tr>
+        <w:tc>
+          <w:tcPr>
+            <w:tcW w:w="4508" w:type="dxa"/>
+          </w:tcPr>
+          <w:p>
+            <w:r>
+              <w:t>Extension (error scenario) #2 – error saving</w:t>
+            </w:r>
+            <w:r>
+              <w:t xml:space="preserve"> (exporting)</w:t>
+            </w:r>
+            <w:r>
+              <w:t xml:space="preserve"> spreadsheet</w:t>
+            </w:r>
+          </w:p>
+        </w:tc>
+        <w:tc>
+          <w:tcPr>
+            <w:tcW w:w="4508" w:type="dxa"/>
+          </w:tcPr>
+          <w:p>
+            <w:pPr>
+              <w:pStyle w:val="ListParagraph"/>
+              <w:numPr>
+                <w:ilvl w:val="0"/>
+                <w:numId w:val="2"/>
+              </w:numPr>
+            </w:pPr>
+            <w:r>
+              <w:t>Status bar colour set to “error”. Status bar text set to “Error Exporting Spreadsheet”.</w:t>
+            </w:r>
+            <w:r>
+              <w:t xml:space="preserve"> </w:t>
+            </w:r>
+            <w:r>
+              <w:t>An error dialog box is shown with a short message, and “Retry” and “Cancel” buttons.</w:t>
+            </w:r>
+          </w:p>
+          <w:p>
+            <w:pPr>
+              <w:pStyle w:val="ListParagraph"/>
+              <w:numPr>
+                <w:ilvl w:val="0"/>
+                <w:numId w:val="2"/>
+              </w:numPr>
+            </w:pPr>
+            <w:r>
+              <w:t xml:space="preserve">If the “Retry” button is clicked, the operation to attempt to </w:t>
+            </w:r>
+            <w:r>
+              <w:t>export the spreadsheet</w:t>
+            </w:r>
+            <w:r>
+              <w:t xml:space="preserve"> is carried out again. If the “Cancel” button is clicked, clear the window and reset it, set the status bar colour to default and the status bar text to “Ready”.</w:t>
+            </w:r>
+          </w:p>
+        </w:tc>
+      </w:tr>
+      <w:tr>
+        <w:tc>
+          <w:tcPr>
+            <w:tcW w:w="4508" w:type="dxa"/>
+          </w:tcPr>
+          <w:p>
+            <w:r>
+              <w:t>Extension (error scenario) #3 – error sending email</w:t>
+            </w:r>
+          </w:p>
+        </w:tc>
+        <w:tc>
+          <w:tcPr>
+            <w:tcW w:w="4508" w:type="dxa"/>
+          </w:tcPr>
+          <w:p>
+            <w:pPr>
+              <w:pStyle w:val="ListParagraph"/>
+              <w:numPr>
+                <w:ilvl w:val="0"/>
+                <w:numId w:val="8"/>
+              </w:numPr>
+            </w:pPr>
+            <w:r>
+              <w:t xml:space="preserve">Status bar colour set to “error”. Status bar text set to “Error Sending Email”. </w:t>
+            </w:r>
+            <w:r>
+              <w:t>An error dialog box is shown with a short message, and “Retry” and “Cancel” buttons.</w:t>
+            </w:r>
+          </w:p>
+          <w:p>
+            <w:pPr>
+              <w:pStyle w:val="ListParagraph"/>
+              <w:numPr>
+                <w:ilvl w:val="0"/>
+                <w:numId w:val="8"/>
+              </w:numPr>
+            </w:pPr>
+            <w:r>
+              <w:t xml:space="preserve">If the “Retry” button is clicked, the operation to attempt to </w:t>
+            </w:r>
+            <w:r>
+              <w:t>send the email</w:t>
+            </w:r>
+            <w:r>
+              <w:t xml:space="preserve"> is carried out again. If the “Cancel” button is clicked, clear the window and reset it, set the status bar colour to default and the status bar text to “Ready”.</w:t>
+            </w:r>
+          </w:p>
+        </w:tc>
+      </w:tr>
+    </w:tbl>
     <w:p/>
     <w:p/>
     <w:sectPr>
@@ -378,6 +932,362 @@
 <file path=word/numbering.xml><?xml version="1.0" encoding="utf-8"?>
 <w:numbering xmlns:wpc="http://schemas.microsoft.com/office/word/2010/wordprocessingCanvas" xmlns:cx="http://schemas.microsoft.com/office/drawing/2014/chartex" xmlns:cx1="http://schemas.microsoft.com/office/drawing/2015/9/8/chartex" xmlns:cx2="http://schemas.microsoft.com/office/drawing/2015/10/21/chartex" xmlns:cx3="http://schemas.microsoft.com/office/drawing/2016/5/9/chartex" xmlns:cx4="http://schemas.microsoft.com/office/drawing/2016/5/10/chartex" xmlns:cx5="http://schemas.microsoft.com/office/drawing/2016/5/11/chartex" xmlns:cx6="http://schemas.microsoft.com/office/drawing/2016/5/12/chartex" xmlns:cx7="http://schemas.microsoft.com/office/drawing/2016/5/13/chartex" xmlns:cx8="http://schemas.microsoft.com/office/drawing/2016/5/14/chartex" xmlns:mc="http://schemas.openxmlformats.org/markup-compatibility/2006" xmlns:aink="http://schemas.microsoft.com/office/drawing/2016/ink" xmlns:am3d="http://schemas.microsoft.com/office/drawing/2017/model3d" xmlns:o="urn:schemas-microsoft-com:office:office" xmlns:r="http://schemas.openxmlformats.org/officeDocument/2006/relationships" xmlns:m="http://schemas.openxmlformats.org/officeDocument/2006/math" xmlns:v="urn:schemas-microsoft-com:vml" xmlns:wp14="http://schemas.microsoft.com/office/word/2010/wordprocessingDrawing" xmlns:wp="http://schemas.openxmlformats.org/drawingml/2006/wordprocessingDrawing" xmlns:w10="urn:schemas-microsoft-com:office:word" xmlns:w="http://schemas.openxmlformats.org/wordprocessingml/2006/main" xmlns:w14="http://schemas.microsoft.com/office/word/2010/wordml" xmlns:w15="http://schemas.microsoft.com/office/word/2012/wordml" xmlns:w16cex="http://schemas.microsoft.com/office/word/2018/wordml/cex" xmlns:w16cid="http://schemas.microsoft.com/office/word/2016/wordml/cid" xmlns:w16="http://schemas.microsoft.com/office/word/2018/wordml" xmlns:w16se="http://schemas.microsoft.com/office/word/2015/wordml/symex" xmlns:wpg="http://schemas.microsoft.com/office/word/2010/wordprocessingGroup" xmlns:wpi="http://schemas.microsoft.com/office/word/2010/wordprocessingInk" xmlns:wne="http://schemas.microsoft.com/office/word/2006/wordml" xmlns:wps="http://schemas.microsoft.com/office/word/2010/wordprocessingShape" mc:Ignorable="w14 w15 w16se w16cid w16 w16cex wp14">
   <w:abstractNum w:abstractNumId="0" w15:restartNumberingAfterBreak="0">
+    <w:nsid w:val="1AC07348"/>
+    <w:multiLevelType w:val="hybridMultilevel"/>
+    <w:tmpl w:val="B1A48FDA"/>
+    <w:lvl w:ilvl="0" w:tplc="331E82D8">
+      <w:start w:val="8"/>
+      <w:numFmt w:val="decimal"/>
+      <w:lvlText w:val="%1."/>
+      <w:lvlJc w:val="left"/>
+      <w:pPr>
+        <w:ind w:left="720" w:hanging="360"/>
+      </w:pPr>
+      <w:rPr>
+        <w:rFonts w:hint="default"/>
+      </w:rPr>
+    </w:lvl>
+    <w:lvl w:ilvl="1" w:tplc="0C090019" w:tentative="1">
+      <w:start w:val="1"/>
+      <w:numFmt w:val="lowerLetter"/>
+      <w:lvlText w:val="%2."/>
+      <w:lvlJc w:val="left"/>
+      <w:pPr>
+        <w:ind w:left="1440" w:hanging="360"/>
+      </w:pPr>
+    </w:lvl>
+    <w:lvl w:ilvl="2" w:tplc="0C09001B" w:tentative="1">
+      <w:start w:val="1"/>
+      <w:numFmt w:val="lowerRoman"/>
+      <w:lvlText w:val="%3."/>
+      <w:lvlJc w:val="right"/>
+      <w:pPr>
+        <w:ind w:left="2160" w:hanging="180"/>
+      </w:pPr>
+    </w:lvl>
+    <w:lvl w:ilvl="3" w:tplc="0C09000F" w:tentative="1">
+      <w:start w:val="1"/>
+      <w:numFmt w:val="decimal"/>
+      <w:lvlText w:val="%4."/>
+      <w:lvlJc w:val="left"/>
+      <w:pPr>
+        <w:ind w:left="2880" w:hanging="360"/>
+      </w:pPr>
+    </w:lvl>
+    <w:lvl w:ilvl="4" w:tplc="0C090019" w:tentative="1">
+      <w:start w:val="1"/>
+      <w:numFmt w:val="lowerLetter"/>
+      <w:lvlText w:val="%5."/>
+      <w:lvlJc w:val="left"/>
+      <w:pPr>
+        <w:ind w:left="3600" w:hanging="360"/>
+      </w:pPr>
+    </w:lvl>
+    <w:lvl w:ilvl="5" w:tplc="0C09001B" w:tentative="1">
+      <w:start w:val="1"/>
+      <w:numFmt w:val="lowerRoman"/>
+      <w:lvlText w:val="%6."/>
+      <w:lvlJc w:val="right"/>
+      <w:pPr>
+        <w:ind w:left="4320" w:hanging="180"/>
+      </w:pPr>
+    </w:lvl>
+    <w:lvl w:ilvl="6" w:tplc="0C09000F" w:tentative="1">
+      <w:start w:val="1"/>
+      <w:numFmt w:val="decimal"/>
+      <w:lvlText w:val="%7."/>
+      <w:lvlJc w:val="left"/>
+      <w:pPr>
+        <w:ind w:left="5040" w:hanging="360"/>
+      </w:pPr>
+    </w:lvl>
+    <w:lvl w:ilvl="7" w:tplc="0C090019" w:tentative="1">
+      <w:start w:val="1"/>
+      <w:numFmt w:val="lowerLetter"/>
+      <w:lvlText w:val="%8."/>
+      <w:lvlJc w:val="left"/>
+      <w:pPr>
+        <w:ind w:left="5760" w:hanging="360"/>
+      </w:pPr>
+    </w:lvl>
+    <w:lvl w:ilvl="8" w:tplc="0C09001B" w:tentative="1">
+      <w:start w:val="1"/>
+      <w:numFmt w:val="lowerRoman"/>
+      <w:lvlText w:val="%9."/>
+      <w:lvlJc w:val="right"/>
+      <w:pPr>
+        <w:ind w:left="6480" w:hanging="180"/>
+      </w:pPr>
+    </w:lvl>
+  </w:abstractNum>
+  <w:abstractNum w:abstractNumId="1" w15:restartNumberingAfterBreak="0">
+    <w:nsid w:val="1F0B1DE5"/>
+    <w:multiLevelType w:val="hybridMultilevel"/>
+    <w:tmpl w:val="837EFF7A"/>
+    <w:lvl w:ilvl="0" w:tplc="0C09000F">
+      <w:start w:val="1"/>
+      <w:numFmt w:val="decimal"/>
+      <w:lvlText w:val="%1."/>
+      <w:lvlJc w:val="left"/>
+      <w:pPr>
+        <w:ind w:left="720" w:hanging="360"/>
+      </w:pPr>
+      <w:rPr>
+        <w:rFonts w:hint="default"/>
+      </w:rPr>
+    </w:lvl>
+    <w:lvl w:ilvl="1" w:tplc="0C090019" w:tentative="1">
+      <w:start w:val="1"/>
+      <w:numFmt w:val="lowerLetter"/>
+      <w:lvlText w:val="%2."/>
+      <w:lvlJc w:val="left"/>
+      <w:pPr>
+        <w:ind w:left="1440" w:hanging="360"/>
+      </w:pPr>
+    </w:lvl>
+    <w:lvl w:ilvl="2" w:tplc="0C09001B" w:tentative="1">
+      <w:start w:val="1"/>
+      <w:numFmt w:val="lowerRoman"/>
+      <w:lvlText w:val="%3."/>
+      <w:lvlJc w:val="right"/>
+      <w:pPr>
+        <w:ind w:left="2160" w:hanging="180"/>
+      </w:pPr>
+    </w:lvl>
+    <w:lvl w:ilvl="3" w:tplc="0C09000F" w:tentative="1">
+      <w:start w:val="1"/>
+      <w:numFmt w:val="decimal"/>
+      <w:lvlText w:val="%4."/>
+      <w:lvlJc w:val="left"/>
+      <w:pPr>
+        <w:ind w:left="2880" w:hanging="360"/>
+      </w:pPr>
+    </w:lvl>
+    <w:lvl w:ilvl="4" w:tplc="0C090019" w:tentative="1">
+      <w:start w:val="1"/>
+      <w:numFmt w:val="lowerLetter"/>
+      <w:lvlText w:val="%5."/>
+      <w:lvlJc w:val="left"/>
+      <w:pPr>
+        <w:ind w:left="3600" w:hanging="360"/>
+      </w:pPr>
+    </w:lvl>
+    <w:lvl w:ilvl="5" w:tplc="0C09001B" w:tentative="1">
+      <w:start w:val="1"/>
+      <w:numFmt w:val="lowerRoman"/>
+      <w:lvlText w:val="%6."/>
+      <w:lvlJc w:val="right"/>
+      <w:pPr>
+        <w:ind w:left="4320" w:hanging="180"/>
+      </w:pPr>
+    </w:lvl>
+    <w:lvl w:ilvl="6" w:tplc="0C09000F" w:tentative="1">
+      <w:start w:val="1"/>
+      <w:numFmt w:val="decimal"/>
+      <w:lvlText w:val="%7."/>
+      <w:lvlJc w:val="left"/>
+      <w:pPr>
+        <w:ind w:left="5040" w:hanging="360"/>
+      </w:pPr>
+    </w:lvl>
+    <w:lvl w:ilvl="7" w:tplc="0C090019" w:tentative="1">
+      <w:start w:val="1"/>
+      <w:numFmt w:val="lowerLetter"/>
+      <w:lvlText w:val="%8."/>
+      <w:lvlJc w:val="left"/>
+      <w:pPr>
+        <w:ind w:left="5760" w:hanging="360"/>
+      </w:pPr>
+    </w:lvl>
+    <w:lvl w:ilvl="8" w:tplc="0C09001B" w:tentative="1">
+      <w:start w:val="1"/>
+      <w:numFmt w:val="lowerRoman"/>
+      <w:lvlText w:val="%9."/>
+      <w:lvlJc w:val="right"/>
+      <w:pPr>
+        <w:ind w:left="6480" w:hanging="180"/>
+      </w:pPr>
+    </w:lvl>
+  </w:abstractNum>
+  <w:abstractNum w:abstractNumId="2" w15:restartNumberingAfterBreak="0">
+    <w:nsid w:val="281B5AB4"/>
+    <w:multiLevelType w:val="hybridMultilevel"/>
+    <w:tmpl w:val="837EFF7A"/>
+    <w:lvl w:ilvl="0" w:tplc="0C09000F">
+      <w:start w:val="1"/>
+      <w:numFmt w:val="decimal"/>
+      <w:lvlText w:val="%1."/>
+      <w:lvlJc w:val="left"/>
+      <w:pPr>
+        <w:ind w:left="720" w:hanging="360"/>
+      </w:pPr>
+      <w:rPr>
+        <w:rFonts w:hint="default"/>
+      </w:rPr>
+    </w:lvl>
+    <w:lvl w:ilvl="1" w:tplc="0C090019" w:tentative="1">
+      <w:start w:val="1"/>
+      <w:numFmt w:val="lowerLetter"/>
+      <w:lvlText w:val="%2."/>
+      <w:lvlJc w:val="left"/>
+      <w:pPr>
+        <w:ind w:left="1440" w:hanging="360"/>
+      </w:pPr>
+    </w:lvl>
+    <w:lvl w:ilvl="2" w:tplc="0C09001B" w:tentative="1">
+      <w:start w:val="1"/>
+      <w:numFmt w:val="lowerRoman"/>
+      <w:lvlText w:val="%3."/>
+      <w:lvlJc w:val="right"/>
+      <w:pPr>
+        <w:ind w:left="2160" w:hanging="180"/>
+      </w:pPr>
+    </w:lvl>
+    <w:lvl w:ilvl="3" w:tplc="0C09000F" w:tentative="1">
+      <w:start w:val="1"/>
+      <w:numFmt w:val="decimal"/>
+      <w:lvlText w:val="%4."/>
+      <w:lvlJc w:val="left"/>
+      <w:pPr>
+        <w:ind w:left="2880" w:hanging="360"/>
+      </w:pPr>
+    </w:lvl>
+    <w:lvl w:ilvl="4" w:tplc="0C090019" w:tentative="1">
+      <w:start w:val="1"/>
+      <w:numFmt w:val="lowerLetter"/>
+      <w:lvlText w:val="%5."/>
+      <w:lvlJc w:val="left"/>
+      <w:pPr>
+        <w:ind w:left="3600" w:hanging="360"/>
+      </w:pPr>
+    </w:lvl>
+    <w:lvl w:ilvl="5" w:tplc="0C09001B" w:tentative="1">
+      <w:start w:val="1"/>
+      <w:numFmt w:val="lowerRoman"/>
+      <w:lvlText w:val="%6."/>
+      <w:lvlJc w:val="right"/>
+      <w:pPr>
+        <w:ind w:left="4320" w:hanging="180"/>
+      </w:pPr>
+    </w:lvl>
+    <w:lvl w:ilvl="6" w:tplc="0C09000F" w:tentative="1">
+      <w:start w:val="1"/>
+      <w:numFmt w:val="decimal"/>
+      <w:lvlText w:val="%7."/>
+      <w:lvlJc w:val="left"/>
+      <w:pPr>
+        <w:ind w:left="5040" w:hanging="360"/>
+      </w:pPr>
+    </w:lvl>
+    <w:lvl w:ilvl="7" w:tplc="0C090019" w:tentative="1">
+      <w:start w:val="1"/>
+      <w:numFmt w:val="lowerLetter"/>
+      <w:lvlText w:val="%8."/>
+      <w:lvlJc w:val="left"/>
+      <w:pPr>
+        <w:ind w:left="5760" w:hanging="360"/>
+      </w:pPr>
+    </w:lvl>
+    <w:lvl w:ilvl="8" w:tplc="0C09001B" w:tentative="1">
+      <w:start w:val="1"/>
+      <w:numFmt w:val="lowerRoman"/>
+      <w:lvlText w:val="%9."/>
+      <w:lvlJc w:val="right"/>
+      <w:pPr>
+        <w:ind w:left="6480" w:hanging="180"/>
+      </w:pPr>
+    </w:lvl>
+  </w:abstractNum>
+  <w:abstractNum w:abstractNumId="3" w15:restartNumberingAfterBreak="0">
+    <w:nsid w:val="30B850A6"/>
+    <w:multiLevelType w:val="hybridMultilevel"/>
+    <w:tmpl w:val="72A0FEF2"/>
+    <w:lvl w:ilvl="0" w:tplc="283C08AE">
+      <w:start w:val="5"/>
+      <w:numFmt w:val="decimal"/>
+      <w:lvlText w:val="%1."/>
+      <w:lvlJc w:val="left"/>
+      <w:pPr>
+        <w:ind w:left="720" w:hanging="360"/>
+      </w:pPr>
+      <w:rPr>
+        <w:rFonts w:hint="default"/>
+      </w:rPr>
+    </w:lvl>
+    <w:lvl w:ilvl="1" w:tplc="0C090019" w:tentative="1">
+      <w:start w:val="1"/>
+      <w:numFmt w:val="lowerLetter"/>
+      <w:lvlText w:val="%2."/>
+      <w:lvlJc w:val="left"/>
+      <w:pPr>
+        <w:ind w:left="1440" w:hanging="360"/>
+      </w:pPr>
+    </w:lvl>
+    <w:lvl w:ilvl="2" w:tplc="0C09001B" w:tentative="1">
+      <w:start w:val="1"/>
+      <w:numFmt w:val="lowerRoman"/>
+      <w:lvlText w:val="%3."/>
+      <w:lvlJc w:val="right"/>
+      <w:pPr>
+        <w:ind w:left="2160" w:hanging="180"/>
+      </w:pPr>
+    </w:lvl>
+    <w:lvl w:ilvl="3" w:tplc="0C09000F" w:tentative="1">
+      <w:start w:val="1"/>
+      <w:numFmt w:val="decimal"/>
+      <w:lvlText w:val="%4."/>
+      <w:lvlJc w:val="left"/>
+      <w:pPr>
+        <w:ind w:left="2880" w:hanging="360"/>
+      </w:pPr>
+    </w:lvl>
+    <w:lvl w:ilvl="4" w:tplc="0C090019" w:tentative="1">
+      <w:start w:val="1"/>
+      <w:numFmt w:val="lowerLetter"/>
+      <w:lvlText w:val="%5."/>
+      <w:lvlJc w:val="left"/>
+      <w:pPr>
+        <w:ind w:left="3600" w:hanging="360"/>
+      </w:pPr>
+    </w:lvl>
+    <w:lvl w:ilvl="5" w:tplc="0C09001B" w:tentative="1">
+      <w:start w:val="1"/>
+      <w:numFmt w:val="lowerRoman"/>
+      <w:lvlText w:val="%6."/>
+      <w:lvlJc w:val="right"/>
+      <w:pPr>
+        <w:ind w:left="4320" w:hanging="180"/>
+      </w:pPr>
+    </w:lvl>
+    <w:lvl w:ilvl="6" w:tplc="0C09000F" w:tentative="1">
+      <w:start w:val="1"/>
+      <w:numFmt w:val="decimal"/>
+      <w:lvlText w:val="%7."/>
+      <w:lvlJc w:val="left"/>
+      <w:pPr>
+        <w:ind w:left="5040" w:hanging="360"/>
+      </w:pPr>
+    </w:lvl>
+    <w:lvl w:ilvl="7" w:tplc="0C090019" w:tentative="1">
+      <w:start w:val="1"/>
+      <w:numFmt w:val="lowerLetter"/>
+      <w:lvlText w:val="%8."/>
+      <w:lvlJc w:val="left"/>
+      <w:pPr>
+        <w:ind w:left="5760" w:hanging="360"/>
+      </w:pPr>
+    </w:lvl>
+    <w:lvl w:ilvl="8" w:tplc="0C09001B" w:tentative="1">
+      <w:start w:val="1"/>
+      <w:numFmt w:val="lowerRoman"/>
+      <w:lvlText w:val="%9."/>
+      <w:lvlJc w:val="right"/>
+      <w:pPr>
+        <w:ind w:left="6480" w:hanging="180"/>
+      </w:pPr>
+    </w:lvl>
+  </w:abstractNum>
+  <w:abstractNum w:abstractNumId="4" w15:restartNumberingAfterBreak="0">
     <w:nsid w:val="503D0C9D"/>
     <w:multiLevelType w:val="multilevel"/>
     <w:tmpl w:val="21841F86"/>
@@ -498,7 +1408,295 @@
       </w:rPr>
     </w:lvl>
   </w:abstractNum>
+  <w:abstractNum w:abstractNumId="5" w15:restartNumberingAfterBreak="0">
+    <w:nsid w:val="66D67913"/>
+    <w:multiLevelType w:val="hybridMultilevel"/>
+    <w:tmpl w:val="837EFF7A"/>
+    <w:lvl w:ilvl="0" w:tplc="0C09000F">
+      <w:start w:val="1"/>
+      <w:numFmt w:val="decimal"/>
+      <w:lvlText w:val="%1."/>
+      <w:lvlJc w:val="left"/>
+      <w:pPr>
+        <w:ind w:left="720" w:hanging="360"/>
+      </w:pPr>
+      <w:rPr>
+        <w:rFonts w:hint="default"/>
+      </w:rPr>
+    </w:lvl>
+    <w:lvl w:ilvl="1" w:tplc="0C090019" w:tentative="1">
+      <w:start w:val="1"/>
+      <w:numFmt w:val="lowerLetter"/>
+      <w:lvlText w:val="%2."/>
+      <w:lvlJc w:val="left"/>
+      <w:pPr>
+        <w:ind w:left="1440" w:hanging="360"/>
+      </w:pPr>
+    </w:lvl>
+    <w:lvl w:ilvl="2" w:tplc="0C09001B" w:tentative="1">
+      <w:start w:val="1"/>
+      <w:numFmt w:val="lowerRoman"/>
+      <w:lvlText w:val="%3."/>
+      <w:lvlJc w:val="right"/>
+      <w:pPr>
+        <w:ind w:left="2160" w:hanging="180"/>
+      </w:pPr>
+    </w:lvl>
+    <w:lvl w:ilvl="3" w:tplc="0C09000F" w:tentative="1">
+      <w:start w:val="1"/>
+      <w:numFmt w:val="decimal"/>
+      <w:lvlText w:val="%4."/>
+      <w:lvlJc w:val="left"/>
+      <w:pPr>
+        <w:ind w:left="2880" w:hanging="360"/>
+      </w:pPr>
+    </w:lvl>
+    <w:lvl w:ilvl="4" w:tplc="0C090019" w:tentative="1">
+      <w:start w:val="1"/>
+      <w:numFmt w:val="lowerLetter"/>
+      <w:lvlText w:val="%5."/>
+      <w:lvlJc w:val="left"/>
+      <w:pPr>
+        <w:ind w:left="3600" w:hanging="360"/>
+      </w:pPr>
+    </w:lvl>
+    <w:lvl w:ilvl="5" w:tplc="0C09001B" w:tentative="1">
+      <w:start w:val="1"/>
+      <w:numFmt w:val="lowerRoman"/>
+      <w:lvlText w:val="%6."/>
+      <w:lvlJc w:val="right"/>
+      <w:pPr>
+        <w:ind w:left="4320" w:hanging="180"/>
+      </w:pPr>
+    </w:lvl>
+    <w:lvl w:ilvl="6" w:tplc="0C09000F" w:tentative="1">
+      <w:start w:val="1"/>
+      <w:numFmt w:val="decimal"/>
+      <w:lvlText w:val="%7."/>
+      <w:lvlJc w:val="left"/>
+      <w:pPr>
+        <w:ind w:left="5040" w:hanging="360"/>
+      </w:pPr>
+    </w:lvl>
+    <w:lvl w:ilvl="7" w:tplc="0C090019" w:tentative="1">
+      <w:start w:val="1"/>
+      <w:numFmt w:val="lowerLetter"/>
+      <w:lvlText w:val="%8."/>
+      <w:lvlJc w:val="left"/>
+      <w:pPr>
+        <w:ind w:left="5760" w:hanging="360"/>
+      </w:pPr>
+    </w:lvl>
+    <w:lvl w:ilvl="8" w:tplc="0C09001B" w:tentative="1">
+      <w:start w:val="1"/>
+      <w:numFmt w:val="lowerRoman"/>
+      <w:lvlText w:val="%9."/>
+      <w:lvlJc w:val="right"/>
+      <w:pPr>
+        <w:ind w:left="6480" w:hanging="180"/>
+      </w:pPr>
+    </w:lvl>
+  </w:abstractNum>
+  <w:abstractNum w:abstractNumId="6" w15:restartNumberingAfterBreak="0">
+    <w:nsid w:val="6DD42E31"/>
+    <w:multiLevelType w:val="hybridMultilevel"/>
+    <w:tmpl w:val="82068F08"/>
+    <w:lvl w:ilvl="0" w:tplc="1DA0074A">
+      <w:start w:val="5"/>
+      <w:numFmt w:val="decimal"/>
+      <w:lvlText w:val="%1."/>
+      <w:lvlJc w:val="left"/>
+      <w:pPr>
+        <w:ind w:left="720" w:hanging="360"/>
+      </w:pPr>
+      <w:rPr>
+        <w:rFonts w:hint="default"/>
+      </w:rPr>
+    </w:lvl>
+    <w:lvl w:ilvl="1" w:tplc="0C090019" w:tentative="1">
+      <w:start w:val="1"/>
+      <w:numFmt w:val="lowerLetter"/>
+      <w:lvlText w:val="%2."/>
+      <w:lvlJc w:val="left"/>
+      <w:pPr>
+        <w:ind w:left="1440" w:hanging="360"/>
+      </w:pPr>
+    </w:lvl>
+    <w:lvl w:ilvl="2" w:tplc="0C09001B" w:tentative="1">
+      <w:start w:val="1"/>
+      <w:numFmt w:val="lowerRoman"/>
+      <w:lvlText w:val="%3."/>
+      <w:lvlJc w:val="right"/>
+      <w:pPr>
+        <w:ind w:left="2160" w:hanging="180"/>
+      </w:pPr>
+    </w:lvl>
+    <w:lvl w:ilvl="3" w:tplc="0C09000F" w:tentative="1">
+      <w:start w:val="1"/>
+      <w:numFmt w:val="decimal"/>
+      <w:lvlText w:val="%4."/>
+      <w:lvlJc w:val="left"/>
+      <w:pPr>
+        <w:ind w:left="2880" w:hanging="360"/>
+      </w:pPr>
+    </w:lvl>
+    <w:lvl w:ilvl="4" w:tplc="0C090019" w:tentative="1">
+      <w:start w:val="1"/>
+      <w:numFmt w:val="lowerLetter"/>
+      <w:lvlText w:val="%5."/>
+      <w:lvlJc w:val="left"/>
+      <w:pPr>
+        <w:ind w:left="3600" w:hanging="360"/>
+      </w:pPr>
+    </w:lvl>
+    <w:lvl w:ilvl="5" w:tplc="0C09001B" w:tentative="1">
+      <w:start w:val="1"/>
+      <w:numFmt w:val="lowerRoman"/>
+      <w:lvlText w:val="%6."/>
+      <w:lvlJc w:val="right"/>
+      <w:pPr>
+        <w:ind w:left="4320" w:hanging="180"/>
+      </w:pPr>
+    </w:lvl>
+    <w:lvl w:ilvl="6" w:tplc="0C09000F" w:tentative="1">
+      <w:start w:val="1"/>
+      <w:numFmt w:val="decimal"/>
+      <w:lvlText w:val="%7."/>
+      <w:lvlJc w:val="left"/>
+      <w:pPr>
+        <w:ind w:left="5040" w:hanging="360"/>
+      </w:pPr>
+    </w:lvl>
+    <w:lvl w:ilvl="7" w:tplc="0C090019" w:tentative="1">
+      <w:start w:val="1"/>
+      <w:numFmt w:val="lowerLetter"/>
+      <w:lvlText w:val="%8."/>
+      <w:lvlJc w:val="left"/>
+      <w:pPr>
+        <w:ind w:left="5760" w:hanging="360"/>
+      </w:pPr>
+    </w:lvl>
+    <w:lvl w:ilvl="8" w:tplc="0C09001B" w:tentative="1">
+      <w:start w:val="1"/>
+      <w:numFmt w:val="lowerRoman"/>
+      <w:lvlText w:val="%9."/>
+      <w:lvlJc w:val="right"/>
+      <w:pPr>
+        <w:ind w:left="6480" w:hanging="180"/>
+      </w:pPr>
+    </w:lvl>
+  </w:abstractNum>
+  <w:abstractNum w:abstractNumId="7" w15:restartNumberingAfterBreak="0">
+    <w:nsid w:val="7B4273BB"/>
+    <w:multiLevelType w:val="hybridMultilevel"/>
+    <w:tmpl w:val="932A48B2"/>
+    <w:lvl w:ilvl="0" w:tplc="2EC8327E">
+      <w:start w:val="1"/>
+      <w:numFmt w:val="decimal"/>
+      <w:lvlText w:val="%1."/>
+      <w:lvlJc w:val="left"/>
+      <w:pPr>
+        <w:ind w:left="720" w:hanging="360"/>
+      </w:pPr>
+      <w:rPr>
+        <w:rFonts w:hint="default"/>
+      </w:rPr>
+    </w:lvl>
+    <w:lvl w:ilvl="1" w:tplc="0C090019" w:tentative="1">
+      <w:start w:val="1"/>
+      <w:numFmt w:val="lowerLetter"/>
+      <w:lvlText w:val="%2."/>
+      <w:lvlJc w:val="left"/>
+      <w:pPr>
+        <w:ind w:left="1440" w:hanging="360"/>
+      </w:pPr>
+    </w:lvl>
+    <w:lvl w:ilvl="2" w:tplc="0C09001B" w:tentative="1">
+      <w:start w:val="1"/>
+      <w:numFmt w:val="lowerRoman"/>
+      <w:lvlText w:val="%3."/>
+      <w:lvlJc w:val="right"/>
+      <w:pPr>
+        <w:ind w:left="2160" w:hanging="180"/>
+      </w:pPr>
+    </w:lvl>
+    <w:lvl w:ilvl="3" w:tplc="0C09000F" w:tentative="1">
+      <w:start w:val="1"/>
+      <w:numFmt w:val="decimal"/>
+      <w:lvlText w:val="%4."/>
+      <w:lvlJc w:val="left"/>
+      <w:pPr>
+        <w:ind w:left="2880" w:hanging="360"/>
+      </w:pPr>
+    </w:lvl>
+    <w:lvl w:ilvl="4" w:tplc="0C090019" w:tentative="1">
+      <w:start w:val="1"/>
+      <w:numFmt w:val="lowerLetter"/>
+      <w:lvlText w:val="%5."/>
+      <w:lvlJc w:val="left"/>
+      <w:pPr>
+        <w:ind w:left="3600" w:hanging="360"/>
+      </w:pPr>
+    </w:lvl>
+    <w:lvl w:ilvl="5" w:tplc="0C09001B" w:tentative="1">
+      <w:start w:val="1"/>
+      <w:numFmt w:val="lowerRoman"/>
+      <w:lvlText w:val="%6."/>
+      <w:lvlJc w:val="right"/>
+      <w:pPr>
+        <w:ind w:left="4320" w:hanging="180"/>
+      </w:pPr>
+    </w:lvl>
+    <w:lvl w:ilvl="6" w:tplc="0C09000F" w:tentative="1">
+      <w:start w:val="1"/>
+      <w:numFmt w:val="decimal"/>
+      <w:lvlText w:val="%7."/>
+      <w:lvlJc w:val="left"/>
+      <w:pPr>
+        <w:ind w:left="5040" w:hanging="360"/>
+      </w:pPr>
+    </w:lvl>
+    <w:lvl w:ilvl="7" w:tplc="0C090019" w:tentative="1">
+      <w:start w:val="1"/>
+      <w:numFmt w:val="lowerLetter"/>
+      <w:lvlText w:val="%8."/>
+      <w:lvlJc w:val="left"/>
+      <w:pPr>
+        <w:ind w:left="5760" w:hanging="360"/>
+      </w:pPr>
+    </w:lvl>
+    <w:lvl w:ilvl="8" w:tplc="0C09001B" w:tentative="1">
+      <w:start w:val="1"/>
+      <w:numFmt w:val="lowerRoman"/>
+      <w:lvlText w:val="%9."/>
+      <w:lvlJc w:val="right"/>
+      <w:pPr>
+        <w:ind w:left="6480" w:hanging="180"/>
+      </w:pPr>
+    </w:lvl>
+  </w:abstractNum>
   <w:num w:numId="1">
+    <w:abstractNumId w:val="4"/>
+  </w:num>
+  <w:num w:numId="2">
+    <w:abstractNumId w:val="7"/>
+  </w:num>
+  <w:num w:numId="3">
+    <w:abstractNumId w:val="5"/>
+  </w:num>
+  <w:num w:numId="4">
+    <w:abstractNumId w:val="6"/>
+  </w:num>
+  <w:num w:numId="5">
+    <w:abstractNumId w:val="3"/>
+  </w:num>
+  <w:num w:numId="6">
+    <w:abstractNumId w:val="1"/>
+  </w:num>
+  <w:num w:numId="7">
+    <w:abstractNumId w:val="2"/>
+  </w:num>
+  <w:num w:numId="8">
     <w:abstractNumId w:val="0"/>
   </w:num>
 </w:numbering>
@@ -1073,6 +2271,25 @@
       <w:szCs w:val="18"/>
     </w:rPr>
   </w:style>
+  <w:style w:type="table" w:styleId="TableGrid">
+    <w:name w:val="Table Grid"/>
+    <w:basedOn w:val="TableNormal"/>
+    <w:uiPriority w:val="39"/>
+    <w:rsid w:val="00782395"/>
+    <w:pPr>
+      <w:spacing w:after="0" w:line="240" w:lineRule="auto"/>
+    </w:pPr>
+    <w:tblPr>
+      <w:tblBorders>
+        <w:top w:val="single" w:sz="4" w:space="0" w:color="auto"/>
+        <w:left w:val="single" w:sz="4" w:space="0" w:color="auto"/>
+        <w:bottom w:val="single" w:sz="4" w:space="0" w:color="auto"/>
+        <w:right w:val="single" w:sz="4" w:space="0" w:color="auto"/>
+        <w:insideH w:val="single" w:sz="4" w:space="0" w:color="auto"/>
+        <w:insideV w:val="single" w:sz="4" w:space="0" w:color="auto"/>
+      </w:tblBorders>
+    </w:tblPr>
+  </w:style>
 </w:styles>
 </file>
 

</xml_diff>

<commit_message>
allow one full row in the new invoice items ListView to be selected
</commit_message>
<xml_diff>
--- a/docs/design/design.docx
+++ b/docs/design/design.docx
@@ -7,13 +7,8 @@
         <w:pStyle w:val="Heading1"/>
         <w:jc w:val="center"/>
       </w:pPr>
-      <w:proofErr w:type="spellStart"/>
-      <w:r>
-        <w:t>InvoiceGen</w:t>
-      </w:r>
-      <w:proofErr w:type="spellEnd"/>
-      <w:r>
-        <w:t xml:space="preserve"> – Requirements and design specifications</w:t>
+      <w:r>
+        <w:t>InvoiceGen – Requirements and design specifications</w:t>
       </w:r>
     </w:p>
     <w:p/>
@@ -135,27 +130,14 @@
       <w:r>
         <w:t xml:space="preserve">Figure </w:t>
       </w:r>
-      <w:r>
-        <w:fldChar w:fldCharType="begin"/>
-      </w:r>
-      <w:r>
-        <w:instrText xml:space="preserve"> SEQ Figure \* ARABIC </w:instrText>
-      </w:r>
-      <w:r>
-        <w:fldChar w:fldCharType="separate"/>
-      </w:r>
-      <w:r>
-        <w:rPr>
-          <w:noProof/>
-        </w:rPr>
-        <w:t>1</w:t>
-      </w:r>
-      <w:r>
-        <w:rPr>
-          <w:noProof/>
-        </w:rPr>
-        <w:fldChar w:fldCharType="end"/>
-      </w:r>
+      <w:fldSimple w:instr=" SEQ Figure \* ARABIC ">
+        <w:r>
+          <w:rPr>
+            <w:noProof/>
+          </w:rPr>
+          <w:t>1</w:t>
+        </w:r>
+      </w:fldSimple>
       <w:r>
         <w:t>: Level-0 Data Flow Diagram</w:t>
       </w:r>
@@ -219,27 +201,14 @@
       <w:r>
         <w:t xml:space="preserve">Figure </w:t>
       </w:r>
-      <w:r>
-        <w:fldChar w:fldCharType="begin"/>
-      </w:r>
-      <w:r>
-        <w:instrText xml:space="preserve"> SEQ Figure \* ARABIC </w:instrText>
-      </w:r>
-      <w:r>
-        <w:fldChar w:fldCharType="separate"/>
-      </w:r>
-      <w:r>
-        <w:rPr>
-          <w:noProof/>
-        </w:rPr>
-        <w:t>2</w:t>
-      </w:r>
-      <w:r>
-        <w:rPr>
-          <w:noProof/>
-        </w:rPr>
-        <w:fldChar w:fldCharType="end"/>
-      </w:r>
+      <w:fldSimple w:instr=" SEQ Figure \* ARABIC ">
+        <w:r>
+          <w:rPr>
+            <w:noProof/>
+          </w:rPr>
+          <w:t>2</w:t>
+        </w:r>
+      </w:fldSimple>
       <w:r>
         <w:t>: Level-1 Data Flow Diagram</w:t>
       </w:r>
@@ -362,27 +331,14 @@
       <w:r>
         <w:t xml:space="preserve">Figure </w:t>
       </w:r>
-      <w:r>
-        <w:fldChar w:fldCharType="begin"/>
-      </w:r>
-      <w:r>
-        <w:instrText xml:space="preserve"> SEQ Figure \* ARABIC </w:instrText>
-      </w:r>
-      <w:r>
-        <w:fldChar w:fldCharType="separate"/>
-      </w:r>
-      <w:r>
-        <w:rPr>
-          <w:noProof/>
-        </w:rPr>
-        <w:t>3</w:t>
-      </w:r>
-      <w:r>
-        <w:rPr>
-          <w:noProof/>
-        </w:rPr>
-        <w:fldChar w:fldCharType="end"/>
-      </w:r>
+      <w:fldSimple w:instr=" SEQ Figure \* ARABIC ">
+        <w:r>
+          <w:rPr>
+            <w:noProof/>
+          </w:rPr>
+          <w:t>3</w:t>
+        </w:r>
+      </w:fldSimple>
       <w:r>
         <w:t>: Screenshots</w:t>
       </w:r>
@@ -416,14 +372,27 @@
       <w:r>
         <w:t xml:space="preserve">Table </w:t>
       </w:r>
-      <w:fldSimple w:instr=" SEQ Table \* ARABIC ">
-        <w:r>
-          <w:rPr>
-            <w:noProof/>
-          </w:rPr>
-          <w:t>1</w:t>
-        </w:r>
-      </w:fldSimple>
+      <w:r>
+        <w:fldChar w:fldCharType="begin"/>
+      </w:r>
+      <w:r>
+        <w:instrText xml:space="preserve"> SEQ Table \* ARABIC </w:instrText>
+      </w:r>
+      <w:r>
+        <w:fldChar w:fldCharType="separate"/>
+      </w:r>
+      <w:r>
+        <w:rPr>
+          <w:noProof/>
+        </w:rPr>
+        <w:t>1</w:t>
+      </w:r>
+      <w:r>
+        <w:rPr>
+          <w:noProof/>
+        </w:rPr>
+        <w:fldChar w:fldCharType="end"/>
+      </w:r>
       <w:r>
         <w:t xml:space="preserve"> New Invoice Use Case</w:t>
       </w:r>
@@ -510,15 +479,7 @@
               </w:numPr>
             </w:pPr>
             <w:r>
-              <w:t xml:space="preserve">When the “Add” button is clicked, the item is added to the item </w:t>
-            </w:r>
-            <w:proofErr w:type="spellStart"/>
-            <w:r>
-              <w:t>ListView</w:t>
-            </w:r>
-            <w:proofErr w:type="spellEnd"/>
-            <w:r>
-              <w:t>. If the item already exists, the quantity is updated. Otherwise, a new entry is added for the item. Repeat as many times as required.</w:t>
+              <w:t>When the “Add” button is clicked, the item is added to the item ListView. If the item already exists, the quantity is updated. Otherwise, a new entry is added for the item. Repeat as many times as required.</w:t>
             </w:r>
           </w:p>
           <w:p>
@@ -690,13 +651,8 @@
             <w:r>
               <w:t xml:space="preserve">A </w:t>
             </w:r>
-            <w:proofErr w:type="spellStart"/>
-            <w:r>
-              <w:t>FolderBrowserDialog</w:t>
-            </w:r>
-            <w:proofErr w:type="spellEnd"/>
-            <w:r>
-              <w:t xml:space="preserve"> is shown.</w:t>
+            <w:r>
+              <w:t>FolderBrowserDialog is shown.</w:t>
             </w:r>
             <w:r>
               <w:t xml:space="preserve"> If this operation is cancelled, return the window to the same state as in step 4.</w:t>
@@ -742,13 +698,7 @@
               </w:numPr>
             </w:pPr>
             <w:r>
-              <w:t>Status bar colour set to “successful” colour. Status bar text set to “</w:t>
-            </w:r>
-            <w:r>
-              <w:t>Exporting Spreadsheet</w:t>
-            </w:r>
-            <w:r>
-              <w:t xml:space="preserve"> Completed Successfully”.</w:t>
+              <w:t>Status bar colour set to “successful” colour. Status bar text set to “Exporting Spreadsheet Completed Successfully”.</w:t>
             </w:r>
           </w:p>
         </w:tc>
@@ -840,10 +790,7 @@
               <w:t>Status bar colour set to “error”. Status bar text set to “Error Exporting Spreadsheet”.</w:t>
             </w:r>
             <w:r>
-              <w:t xml:space="preserve"> </w:t>
-            </w:r>
-            <w:r>
-              <w:t>An error dialog box is shown with a short message, and “Retry” and “Cancel” buttons.</w:t>
+              <w:t xml:space="preserve"> An error dialog box is shown with a short message, and “Retry” and “Cancel” buttons.</w:t>
             </w:r>
           </w:p>
           <w:p>
@@ -905,13 +852,139 @@
               </w:numPr>
             </w:pPr>
             <w:r>
-              <w:t xml:space="preserve">If the “Retry” button is clicked, the operation to attempt to </w:t>
-            </w:r>
-            <w:r>
-              <w:t>send the email</w:t>
-            </w:r>
-            <w:r>
-              <w:t xml:space="preserve"> is carried out again. If the “Cancel” button is clicked, clear the window and reset it, set the status bar colour to default and the status bar text to “Ready”.</w:t>
+              <w:t>If the “Retry” button is clicked, the operation to attempt to send the email is carried out again. If the “Cancel” button is clicked, clear the window and reset it, set the status bar colour to default and the status bar text to “Ready”.</w:t>
+            </w:r>
+          </w:p>
+        </w:tc>
+      </w:tr>
+    </w:tbl>
+    <w:p/>
+    <w:p>
+      <w:pPr>
+        <w:pStyle w:val="Heading3"/>
+      </w:pPr>
+      <w:r>
+        <w:t>6.2 View saved invoice</w:t>
+      </w:r>
+    </w:p>
+    <w:tbl>
+      <w:tblPr>
+        <w:tblStyle w:val="TableGrid"/>
+        <w:tblW w:w="0" w:type="auto"/>
+        <w:tblLook w:val="04A0" w:firstRow="1" w:lastRow="0" w:firstColumn="1" w:lastColumn="0" w:noHBand="0" w:noVBand="1"/>
+      </w:tblPr>
+      <w:tblGrid>
+        <w:gridCol w:w="4508"/>
+        <w:gridCol w:w="4508"/>
+      </w:tblGrid>
+      <w:tr>
+        <w:tc>
+          <w:tcPr>
+            <w:tcW w:w="4508" w:type="dxa"/>
+          </w:tcPr>
+          <w:p>
+            <w:r>
+              <w:t>Main success scenario</w:t>
+            </w:r>
+          </w:p>
+        </w:tc>
+        <w:tc>
+          <w:tcPr>
+            <w:tcW w:w="4508" w:type="dxa"/>
+          </w:tcPr>
+          <w:p>
+            <w:pPr>
+              <w:pStyle w:val="ListParagraph"/>
+              <w:numPr>
+                <w:ilvl w:val="0"/>
+                <w:numId w:val="9"/>
+              </w:numPr>
+            </w:pPr>
+            <w:r>
+              <w:t>The “History” tab in the main window is active</w:t>
+            </w:r>
+            <w:r>
+              <w:t xml:space="preserve">, with one </w:t>
+            </w:r>
+            <w:r>
+              <w:t>of the invoice records selected.</w:t>
+            </w:r>
+          </w:p>
+          <w:p>
+            <w:pPr>
+              <w:pStyle w:val="ListParagraph"/>
+              <w:numPr>
+                <w:ilvl w:val="0"/>
+                <w:numId w:val="9"/>
+              </w:numPr>
+            </w:pPr>
+            <w:r>
+              <w:t>The “</w:t>
+            </w:r>
+            <w:r>
+              <w:t xml:space="preserve">View Selected” button is clicked. The selected invoice is retrieved from </w:t>
+            </w:r>
+            <w:r>
+              <w:lastRenderedPageBreak/>
+              <w:t>the records.</w:t>
+            </w:r>
+            <w:r>
+              <w:t xml:space="preserve"> The status bar colour is set to in progress. The status bar text is set to “Retrieving Invoice Record in Progress”.</w:t>
+            </w:r>
+          </w:p>
+          <w:p>
+            <w:pPr>
+              <w:pStyle w:val="ListParagraph"/>
+              <w:numPr>
+                <w:ilvl w:val="0"/>
+                <w:numId w:val="9"/>
+              </w:numPr>
+            </w:pPr>
+            <w:r>
+              <w:t>The main window is switched to the “View or Generate” tab.</w:t>
+            </w:r>
+            <w:r>
+              <w:t xml:space="preserve"> The status bar colour is set to successful. The status bar text is set to “Retrieving Invoice Record Completed Successfully”.</w:t>
+            </w:r>
+            <w:r>
+              <w:t xml:space="preserve"> The “New Invoice” button is enabled. The “Title” and “New Item” groups are empty and disabled. The items ListView is populated with the items in the retrieved invoice. The “Duplicate Selected” and “Remove Selected” buttons are disabled. The “Cancel” button is disabled. The “Save and Email” button text is changed to “Email”. The “Save and Export XLSX” button is changed to “Export XLSX”.</w:t>
+            </w:r>
+          </w:p>
+        </w:tc>
+      </w:tr>
+      <w:tr>
+        <w:tc>
+          <w:tcPr>
+            <w:tcW w:w="4508" w:type="dxa"/>
+          </w:tcPr>
+          <w:p>
+            <w:r>
+              <w:lastRenderedPageBreak/>
+              <w:t xml:space="preserve">Extension (error scenario) #1 </w:t>
+            </w:r>
+            <w:r>
+              <w:t>–</w:t>
+            </w:r>
+            <w:r>
+              <w:t xml:space="preserve"> </w:t>
+            </w:r>
+            <w:r>
+              <w:t>error retrieving invoice</w:t>
+            </w:r>
+          </w:p>
+        </w:tc>
+        <w:tc>
+          <w:tcPr>
+            <w:tcW w:w="4508" w:type="dxa"/>
+          </w:tcPr>
+          <w:p>
+            <w:r>
+              <w:t>2.  Error retrieving records.</w:t>
+            </w:r>
+          </w:p>
+          <w:p>
+            <w:r>
+              <w:t>3. Status bar colour set to error colour. Status bar text set to “Retrieving Invoice Record Failed”.</w:t>
             </w:r>
           </w:p>
         </w:tc>
@@ -932,6 +1005,95 @@
 <file path=word/numbering.xml><?xml version="1.0" encoding="utf-8"?>
 <w:numbering xmlns:wpc="http://schemas.microsoft.com/office/word/2010/wordprocessingCanvas" xmlns:cx="http://schemas.microsoft.com/office/drawing/2014/chartex" xmlns:cx1="http://schemas.microsoft.com/office/drawing/2015/9/8/chartex" xmlns:cx2="http://schemas.microsoft.com/office/drawing/2015/10/21/chartex" xmlns:cx3="http://schemas.microsoft.com/office/drawing/2016/5/9/chartex" xmlns:cx4="http://schemas.microsoft.com/office/drawing/2016/5/10/chartex" xmlns:cx5="http://schemas.microsoft.com/office/drawing/2016/5/11/chartex" xmlns:cx6="http://schemas.microsoft.com/office/drawing/2016/5/12/chartex" xmlns:cx7="http://schemas.microsoft.com/office/drawing/2016/5/13/chartex" xmlns:cx8="http://schemas.microsoft.com/office/drawing/2016/5/14/chartex" xmlns:mc="http://schemas.openxmlformats.org/markup-compatibility/2006" xmlns:aink="http://schemas.microsoft.com/office/drawing/2016/ink" xmlns:am3d="http://schemas.microsoft.com/office/drawing/2017/model3d" xmlns:o="urn:schemas-microsoft-com:office:office" xmlns:r="http://schemas.openxmlformats.org/officeDocument/2006/relationships" xmlns:m="http://schemas.openxmlformats.org/officeDocument/2006/math" xmlns:v="urn:schemas-microsoft-com:vml" xmlns:wp14="http://schemas.microsoft.com/office/word/2010/wordprocessingDrawing" xmlns:wp="http://schemas.openxmlformats.org/drawingml/2006/wordprocessingDrawing" xmlns:w10="urn:schemas-microsoft-com:office:word" xmlns:w="http://schemas.openxmlformats.org/wordprocessingml/2006/main" xmlns:w14="http://schemas.microsoft.com/office/word/2010/wordml" xmlns:w15="http://schemas.microsoft.com/office/word/2012/wordml" xmlns:w16cex="http://schemas.microsoft.com/office/word/2018/wordml/cex" xmlns:w16cid="http://schemas.microsoft.com/office/word/2016/wordml/cid" xmlns:w16="http://schemas.microsoft.com/office/word/2018/wordml" xmlns:w16se="http://schemas.microsoft.com/office/word/2015/wordml/symex" xmlns:wpg="http://schemas.microsoft.com/office/word/2010/wordprocessingGroup" xmlns:wpi="http://schemas.microsoft.com/office/word/2010/wordprocessingInk" xmlns:wne="http://schemas.microsoft.com/office/word/2006/wordml" xmlns:wps="http://schemas.microsoft.com/office/word/2010/wordprocessingShape" mc:Ignorable="w14 w15 w16se w16cid w16 w16cex wp14">
   <w:abstractNum w:abstractNumId="0" w15:restartNumberingAfterBreak="0">
+    <w:nsid w:val="04DD2FAA"/>
+    <w:multiLevelType w:val="hybridMultilevel"/>
+    <w:tmpl w:val="C4F0C6BA"/>
+    <w:lvl w:ilvl="0" w:tplc="0C09000F">
+      <w:start w:val="1"/>
+      <w:numFmt w:val="decimal"/>
+      <w:lvlText w:val="%1."/>
+      <w:lvlJc w:val="left"/>
+      <w:pPr>
+        <w:ind w:left="720" w:hanging="360"/>
+      </w:pPr>
+      <w:rPr>
+        <w:rFonts w:hint="default"/>
+      </w:rPr>
+    </w:lvl>
+    <w:lvl w:ilvl="1" w:tplc="0C090019" w:tentative="1">
+      <w:start w:val="1"/>
+      <w:numFmt w:val="lowerLetter"/>
+      <w:lvlText w:val="%2."/>
+      <w:lvlJc w:val="left"/>
+      <w:pPr>
+        <w:ind w:left="1440" w:hanging="360"/>
+      </w:pPr>
+    </w:lvl>
+    <w:lvl w:ilvl="2" w:tplc="0C09001B" w:tentative="1">
+      <w:start w:val="1"/>
+      <w:numFmt w:val="lowerRoman"/>
+      <w:lvlText w:val="%3."/>
+      <w:lvlJc w:val="right"/>
+      <w:pPr>
+        <w:ind w:left="2160" w:hanging="180"/>
+      </w:pPr>
+    </w:lvl>
+    <w:lvl w:ilvl="3" w:tplc="0C09000F" w:tentative="1">
+      <w:start w:val="1"/>
+      <w:numFmt w:val="decimal"/>
+      <w:lvlText w:val="%4."/>
+      <w:lvlJc w:val="left"/>
+      <w:pPr>
+        <w:ind w:left="2880" w:hanging="360"/>
+      </w:pPr>
+    </w:lvl>
+    <w:lvl w:ilvl="4" w:tplc="0C090019" w:tentative="1">
+      <w:start w:val="1"/>
+      <w:numFmt w:val="lowerLetter"/>
+      <w:lvlText w:val="%5."/>
+      <w:lvlJc w:val="left"/>
+      <w:pPr>
+        <w:ind w:left="3600" w:hanging="360"/>
+      </w:pPr>
+    </w:lvl>
+    <w:lvl w:ilvl="5" w:tplc="0C09001B" w:tentative="1">
+      <w:start w:val="1"/>
+      <w:numFmt w:val="lowerRoman"/>
+      <w:lvlText w:val="%6."/>
+      <w:lvlJc w:val="right"/>
+      <w:pPr>
+        <w:ind w:left="4320" w:hanging="180"/>
+      </w:pPr>
+    </w:lvl>
+    <w:lvl w:ilvl="6" w:tplc="0C09000F" w:tentative="1">
+      <w:start w:val="1"/>
+      <w:numFmt w:val="decimal"/>
+      <w:lvlText w:val="%7."/>
+      <w:lvlJc w:val="left"/>
+      <w:pPr>
+        <w:ind w:left="5040" w:hanging="360"/>
+      </w:pPr>
+    </w:lvl>
+    <w:lvl w:ilvl="7" w:tplc="0C090019" w:tentative="1">
+      <w:start w:val="1"/>
+      <w:numFmt w:val="lowerLetter"/>
+      <w:lvlText w:val="%8."/>
+      <w:lvlJc w:val="left"/>
+      <w:pPr>
+        <w:ind w:left="5760" w:hanging="360"/>
+      </w:pPr>
+    </w:lvl>
+    <w:lvl w:ilvl="8" w:tplc="0C09001B" w:tentative="1">
+      <w:start w:val="1"/>
+      <w:numFmt w:val="lowerRoman"/>
+      <w:lvlText w:val="%9."/>
+      <w:lvlJc w:val="right"/>
+      <w:pPr>
+        <w:ind w:left="6480" w:hanging="180"/>
+      </w:pPr>
+    </w:lvl>
+  </w:abstractNum>
+  <w:abstractNum w:abstractNumId="1" w15:restartNumberingAfterBreak="0">
     <w:nsid w:val="1AC07348"/>
     <w:multiLevelType w:val="hybridMultilevel"/>
     <w:tmpl w:val="B1A48FDA"/>
@@ -1020,7 +1182,7 @@
       </w:pPr>
     </w:lvl>
   </w:abstractNum>
-  <w:abstractNum w:abstractNumId="1" w15:restartNumberingAfterBreak="0">
+  <w:abstractNum w:abstractNumId="2" w15:restartNumberingAfterBreak="0">
     <w:nsid w:val="1F0B1DE5"/>
     <w:multiLevelType w:val="hybridMultilevel"/>
     <w:tmpl w:val="837EFF7A"/>
@@ -1109,7 +1271,7 @@
       </w:pPr>
     </w:lvl>
   </w:abstractNum>
-  <w:abstractNum w:abstractNumId="2" w15:restartNumberingAfterBreak="0">
+  <w:abstractNum w:abstractNumId="3" w15:restartNumberingAfterBreak="0">
     <w:nsid w:val="281B5AB4"/>
     <w:multiLevelType w:val="hybridMultilevel"/>
     <w:tmpl w:val="837EFF7A"/>
@@ -1198,7 +1360,7 @@
       </w:pPr>
     </w:lvl>
   </w:abstractNum>
-  <w:abstractNum w:abstractNumId="3" w15:restartNumberingAfterBreak="0">
+  <w:abstractNum w:abstractNumId="4" w15:restartNumberingAfterBreak="0">
     <w:nsid w:val="30B850A6"/>
     <w:multiLevelType w:val="hybridMultilevel"/>
     <w:tmpl w:val="72A0FEF2"/>
@@ -1287,7 +1449,7 @@
       </w:pPr>
     </w:lvl>
   </w:abstractNum>
-  <w:abstractNum w:abstractNumId="4" w15:restartNumberingAfterBreak="0">
+  <w:abstractNum w:abstractNumId="5" w15:restartNumberingAfterBreak="0">
     <w:nsid w:val="503D0C9D"/>
     <w:multiLevelType w:val="multilevel"/>
     <w:tmpl w:val="21841F86"/>
@@ -1408,7 +1570,7 @@
       </w:rPr>
     </w:lvl>
   </w:abstractNum>
-  <w:abstractNum w:abstractNumId="5" w15:restartNumberingAfterBreak="0">
+  <w:abstractNum w:abstractNumId="6" w15:restartNumberingAfterBreak="0">
     <w:nsid w:val="66D67913"/>
     <w:multiLevelType w:val="hybridMultilevel"/>
     <w:tmpl w:val="837EFF7A"/>
@@ -1497,7 +1659,7 @@
       </w:pPr>
     </w:lvl>
   </w:abstractNum>
-  <w:abstractNum w:abstractNumId="6" w15:restartNumberingAfterBreak="0">
+  <w:abstractNum w:abstractNumId="7" w15:restartNumberingAfterBreak="0">
     <w:nsid w:val="6DD42E31"/>
     <w:multiLevelType w:val="hybridMultilevel"/>
     <w:tmpl w:val="82068F08"/>
@@ -1586,7 +1748,7 @@
       </w:pPr>
     </w:lvl>
   </w:abstractNum>
-  <w:abstractNum w:abstractNumId="7" w15:restartNumberingAfterBreak="0">
+  <w:abstractNum w:abstractNumId="8" w15:restartNumberingAfterBreak="0">
     <w:nsid w:val="7B4273BB"/>
     <w:multiLevelType w:val="hybridMultilevel"/>
     <w:tmpl w:val="932A48B2"/>
@@ -1676,27 +1838,30 @@
     </w:lvl>
   </w:abstractNum>
   <w:num w:numId="1">
+    <w:abstractNumId w:val="5"/>
+  </w:num>
+  <w:num w:numId="2">
+    <w:abstractNumId w:val="8"/>
+  </w:num>
+  <w:num w:numId="3">
+    <w:abstractNumId w:val="6"/>
+  </w:num>
+  <w:num w:numId="4">
+    <w:abstractNumId w:val="7"/>
+  </w:num>
+  <w:num w:numId="5">
     <w:abstractNumId w:val="4"/>
   </w:num>
-  <w:num w:numId="2">
-    <w:abstractNumId w:val="7"/>
+  <w:num w:numId="6">
+    <w:abstractNumId w:val="2"/>
   </w:num>
-  <w:num w:numId="3">
-    <w:abstractNumId w:val="5"/>
-  </w:num>
-  <w:num w:numId="4">
-    <w:abstractNumId w:val="6"/>
-  </w:num>
-  <w:num w:numId="5">
+  <w:num w:numId="7">
     <w:abstractNumId w:val="3"/>
   </w:num>
-  <w:num w:numId="6">
+  <w:num w:numId="8">
     <w:abstractNumId w:val="1"/>
   </w:num>
-  <w:num w:numId="7">
-    <w:abstractNumId w:val="2"/>
-  </w:num>
-  <w:num w:numId="8">
+  <w:num w:numId="9">
     <w:abstractNumId w:val="0"/>
   </w:num>
 </w:numbering>

</xml_diff>